<commit_message>
corrections in figure and text below it
</commit_message>
<xml_diff>
--- a/diagrama.docx
+++ b/diagrama.docx
@@ -5,6 +5,60 @@
     <w:p>
       <w:bookmarkStart w:id="0" w:name="_GoBack"/>
       <w:bookmarkEnd w:id="0"/>
+      <w:r>
+        <w:rPr>
+          <w:noProof/>
+          <w:lang w:eastAsia="pt-BR"/>
+        </w:rPr>
+        <w:pict>
+          <v:rect id="Rectângulo 35" o:spid="_x0000_s1045" style="position:absolute;margin-left:-35.15pt;margin-top:9.5pt;width:483.3pt;height:231pt;z-index:251714560;visibility:visible;mso-width-relative:margin;mso-height-relative:margin;v-text-anchor:middle" o:gfxdata="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" filled="f" strokecolor="black [3200]" strokeweight="1pt">
+            <v:stroke dashstyle="3 1"/>
+          </v:rect>
+        </w:pict>
+      </w:r>
+      <w:r>
+        <w:rPr>
+          <w:noProof/>
+        </w:rPr>
+        <w:pict>
+          <v:shapetype id="_x0000_t202" coordsize="21600,21600" o:spt="202" path="m,l,21600r21600,l21600,xe">
+            <v:stroke joinstyle="miter"/>
+            <v:path gradientshapeok="t" o:connecttype="rect"/>
+          </v:shapetype>
+          <v:shape id="_x0000_s1029" type="#_x0000_t202" style="position:absolute;margin-left:-41.5pt;margin-top:22.85pt;width:66.95pt;height:56.55pt;z-index:251668480;visibility:visible;mso-width-relative:margin;mso-height-relative:margin" o:gfxdata="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" filled="f" stroked="f">
+            <v:textbox>
+              <w:txbxContent>
+                <w:p>
+                  <w:pPr>
+                    <w:jc w:val="center"/>
+                    <w:rPr>
+                      <w:sz w:val="24"/>
+                      <w:szCs w:val="24"/>
+                      <w:lang w:val="en-US"/>
+                    </w:rPr>
+                  </w:pPr>
+                  <w:r>
+                    <w:rPr>
+                      <w:sz w:val="24"/>
+                      <w:szCs w:val="24"/>
+                      <w:lang w:val="en-US"/>
+                    </w:rPr>
+                    <w:t>Partially complete p</w:t>
+                  </w:r>
+                  <w:r>
+                    <w:rPr>
+                      <w:sz w:val="24"/>
+                      <w:szCs w:val="24"/>
+                      <w:lang w:val="en-US"/>
+                    </w:rPr>
+                    <w:t>roduct</w:t>
+                  </w:r>
+                </w:p>
+              </w:txbxContent>
+            </v:textbox>
+          </v:shape>
+        </w:pict>
+      </w:r>
       <w:r>
         <w:rPr>
           <w:noProof/>
@@ -26,10 +80,6 @@
           <w:noProof/>
         </w:rPr>
         <w:pict>
-          <v:shapetype id="_x0000_t202" coordsize="21600,21600" o:spt="202" path="m,l,21600r21600,l21600,xe">
-            <v:stroke joinstyle="miter"/>
-            <v:path gradientshapeok="t" o:connecttype="rect"/>
-          </v:shapetype>
           <v:shape id="Caixa de Texto 2" o:spid="_x0000_s1048" type="#_x0000_t202" style="position:absolute;margin-left:108.65pt;margin-top:38pt;width:38.15pt;height:20.65pt;z-index:251682816;visibility:visible;mso-width-relative:margin;mso-height-relative:margin" o:gfxdata="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" filled="f" stroked="f">
             <v:textbox>
               <w:txbxContent>
@@ -63,158 +113,6 @@
           <v:shape id="Conexão recta unidireccional 37" o:spid="_x0000_s1047" type="#_x0000_t32" style="position:absolute;margin-left:93.1pt;margin-top:50.8pt;width:23.15pt;height:0;z-index:251718656;visibility:visible;mso-width-relative:margin;mso-height-relative:margin" o:gfxdata="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" strokecolor="black [3200]" strokeweight="2pt">
             <v:stroke endarrow="open"/>
             <v:shadow on="t" color="black" opacity="24903f" origin=",.5" offset="0,.55556mm"/>
-          </v:shape>
-        </w:pict>
-      </w:r>
-      <w:r>
-        <w:rPr>
-          <w:noProof/>
-          <w:lang w:eastAsia="pt-BR"/>
-        </w:rPr>
-        <w:pict>
-          <v:roundrect id="Rectângulo arredondado 18" o:spid="_x0000_s1027" style="position:absolute;margin-left:352.35pt;margin-top:29.5pt;width:75.75pt;height:41.9pt;z-index:251695104;visibility:visible;mso-width-relative:margin;mso-height-relative:margin;v-text-anchor:middle" arcsize="10923f" o:gfxdata="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" fillcolor="white [3201]" strokecolor="black [3200]" strokeweight="2pt">
-            <v:textbox>
-              <w:txbxContent>
-                <w:p>
-                  <w:pPr>
-                    <w:spacing w:after="0"/>
-                    <w:jc w:val="center"/>
-                    <w:rPr>
-                      <w:sz w:val="20"/>
-                      <w:szCs w:val="20"/>
-                    </w:rPr>
-                  </w:pPr>
-                  <w:r>
-                    <w:rPr>
-                      <w:sz w:val="20"/>
-                      <w:szCs w:val="20"/>
-                    </w:rPr>
-                    <w:t xml:space="preserve">Final </w:t>
-                  </w:r>
-                  <w:r>
-                    <w:rPr>
-                      <w:sz w:val="20"/>
-                      <w:szCs w:val="20"/>
-                    </w:rPr>
-                    <w:t>t</w:t>
-                  </w:r>
-                  <w:r>
-                    <w:rPr>
-                      <w:sz w:val="20"/>
-                      <w:szCs w:val="20"/>
-                    </w:rPr>
-                    <w:t xml:space="preserve">ested </w:t>
-                  </w:r>
-                  <w:r>
-                    <w:rPr>
-                      <w:sz w:val="20"/>
-                      <w:szCs w:val="20"/>
-                    </w:rPr>
-                    <w:t>p</w:t>
-                  </w:r>
-                  <w:r>
-                    <w:rPr>
-                      <w:sz w:val="20"/>
-                      <w:szCs w:val="20"/>
-                    </w:rPr>
-                    <w:t>roduct</w:t>
-                  </w:r>
-                </w:p>
-              </w:txbxContent>
-            </v:textbox>
-          </v:roundrect>
-        </w:pict>
-      </w:r>
-      <w:r>
-        <w:rPr>
-          <w:noProof/>
-          <w:lang w:eastAsia="pt-BR"/>
-        </w:rPr>
-        <w:pict>
-          <v:shape id="Conexão recta unidireccional 39" o:spid="_x0000_s1046" type="#_x0000_t32" style="position:absolute;margin-left:316.85pt;margin-top:50.3pt;width:28.7pt;height:0;z-index:251722752;visibility:visible;mso-width-relative:margin;mso-height-relative:margin" o:gfxdata="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" strokecolor="black [3200]" strokeweight="2pt">
-            <v:stroke endarrow="open"/>
-            <v:shadow on="t" color="black" opacity="24903f" origin=",.5" offset="0,.55556mm"/>
-          </v:shape>
-        </w:pict>
-      </w:r>
-      <w:r>
-        <w:rPr>
-          <w:noProof/>
-          <w:lang w:eastAsia="pt-BR"/>
-        </w:rPr>
-        <w:pict>
-          <v:rect id="Rectângulo 35" o:spid="_x0000_s1045" style="position:absolute;margin-left:-35.15pt;margin-top:9.5pt;width:483.3pt;height:212.25pt;z-index:251714560;visibility:visible;mso-width-relative:margin;mso-height-relative:margin;v-text-anchor:middle" o:gfxdata="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" filled="f" strokecolor="black [3200]" strokeweight="1pt">
-            <v:stroke dashstyle="3 1"/>
-          </v:rect>
-        </w:pict>
-      </w:r>
-      <w:r>
-        <w:rPr>
-          <w:noProof/>
-        </w:rPr>
-        <w:pict>
-          <v:shape id="_x0000_s1028" type="#_x0000_t202" style="position:absolute;margin-left:200.25pt;margin-top:187.9pt;width:147.75pt;height:24.4pt;z-index:251716608;visibility:visible;mso-width-relative:margin;mso-height-relative:margin" o:gfxdata="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" filled="f" stroked="f">
-            <v:textbox>
-              <w:txbxContent>
-                <w:p>
-                  <w:pPr>
-                    <w:jc w:val="center"/>
-                    <w:rPr>
-                      <w:b/>
-                      <w:szCs w:val="18"/>
-                      <w:lang w:val="en-US"/>
-                    </w:rPr>
-                  </w:pPr>
-                  <w:r>
-                    <w:rPr>
-                      <w:b/>
-                      <w:szCs w:val="18"/>
-                      <w:lang w:val="en-US"/>
-                    </w:rPr>
-                    <w:t>Proposed methodology</w:t>
-                  </w:r>
-                </w:p>
-              </w:txbxContent>
-            </v:textbox>
-          </v:shape>
-        </w:pict>
-      </w:r>
-      <w:r>
-        <w:rPr>
-          <w:noProof/>
-        </w:rPr>
-        <w:pict>
-          <v:shape id="_x0000_s1029" type="#_x0000_t202" style="position:absolute;margin-left:-38.9pt;margin-top:28.7pt;width:66.95pt;height:46.95pt;z-index:251668480;visibility:visible;mso-width-relative:margin;mso-height-relative:margin" o:gfxdata="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" filled="f" stroked="f">
-            <v:textbox>
-              <w:txbxContent>
-                <w:p>
-                  <w:pPr>
-                    <w:jc w:val="center"/>
-                    <w:rPr>
-                      <w:sz w:val="18"/>
-                      <w:szCs w:val="18"/>
-                      <w:lang w:val="en-US"/>
-                    </w:rPr>
-                  </w:pPr>
-                  <w:r>
-                    <w:rPr>
-                      <w:sz w:val="18"/>
-                      <w:szCs w:val="18"/>
-                      <w:lang w:val="en-US"/>
-                    </w:rPr>
-                    <w:t>Partially complete p</w:t>
-                  </w:r>
-                  <w:r>
-                    <w:rPr>
-                      <w:sz w:val="18"/>
-                      <w:szCs w:val="18"/>
-                      <w:lang w:val="en-US"/>
-                    </w:rPr>
-                    <w:t>roduct</w:t>
-                  </w:r>
-                </w:p>
-              </w:txbxContent>
-            </v:textbox>
           </v:shape>
         </w:pict>
       </w:r>
@@ -280,17 +178,6 @@
           <w:lang w:eastAsia="pt-BR"/>
         </w:rPr>
         <w:pict>
-          <v:rect id="Rectângulo 26" o:spid="_x0000_s1043" style="position:absolute;margin-left:200.25pt;margin-top:85.25pt;width:147.75pt;height:102.7pt;z-index:251703296;visibility:visible;mso-width-relative:margin;mso-height-relative:margin;v-text-anchor:middle" o:gfxdata="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" filled="f" strokecolor="black [3200]" strokeweight="1pt">
-            <v:stroke dashstyle="3 1"/>
-          </v:rect>
-        </w:pict>
-      </w:r>
-      <w:r>
-        <w:rPr>
-          <w:noProof/>
-          <w:lang w:eastAsia="pt-BR"/>
-        </w:rPr>
-        <w:pict>
           <v:shape id="Conexão em ângulos rectos 33" o:spid="_x0000_s1042" type="#_x0000_t34" style="position:absolute;margin-left:156.95pt;margin-top:120.95pt;width:56.45pt;height:40.7pt;z-index:251711488;visibility:visible" o:gfxdata="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" adj="11758" strokecolor="#4f81bd [3204]" strokeweight="2pt">
             <v:stroke endarrow="open"/>
             <v:shadow on="t" color="black" opacity="24903f" origin=",.5" offset="0,.55556mm"/>
@@ -310,77 +197,43 @@
                   <w:pPr>
                     <w:spacing w:after="0" w:line="240" w:lineRule="auto"/>
                     <w:jc w:val="center"/>
+                    <w:rPr>
+                      <w:sz w:val="24"/>
+                      <w:szCs w:val="24"/>
+                    </w:rPr>
                   </w:pPr>
                   <w:r>
+                    <w:rPr>
+                      <w:sz w:val="24"/>
+                      <w:szCs w:val="24"/>
+                    </w:rPr>
                     <w:t>Ext</w:t>
                   </w:r>
                   <w:r>
+                    <w:rPr>
+                      <w:sz w:val="24"/>
+                      <w:szCs w:val="24"/>
+                    </w:rPr>
                     <w:t>.</w:t>
                   </w:r>
                   <w:r>
-                    <w:t xml:space="preserve"> TV Signal</w:t>
+                    <w:rPr>
+                      <w:sz w:val="24"/>
+                      <w:szCs w:val="24"/>
+                    </w:rPr>
+                    <w:t xml:space="preserve"> TV s</w:t>
+                  </w:r>
+                  <w:r>
+                    <w:rPr>
+                      <w:sz w:val="24"/>
+                      <w:szCs w:val="24"/>
+                    </w:rPr>
+                    <w:t>ignal</w:t>
                   </w:r>
                 </w:p>
               </w:txbxContent>
             </v:textbox>
           </v:rect>
-        </w:pict>
-      </w:r>
-      <w:r>
-        <w:rPr>
-          <w:noProof/>
-          <w:lang w:eastAsia="pt-BR"/>
-        </w:rPr>
-        <w:pict>
-          <v:roundrect id="Rectângulo arredondado 6" o:spid="_x0000_s1032" style="position:absolute;margin-left:213.35pt;margin-top:147.1pt;width:123.95pt;height:28.15pt;z-index:251664384;visibility:visible;mso-width-relative:margin;mso-height-relative:margin" arcsize=".5" o:gfxdata="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" fillcolor="white [3201]" strokecolor="black [3200]" strokeweight="2pt">
-            <v:textbox>
-              <w:txbxContent>
-                <w:p>
-                  <w:pPr>
-                    <w:spacing w:after="0" w:line="240" w:lineRule="auto"/>
-                    <w:jc w:val="center"/>
-                    <w:rPr>
-                      <w:sz w:val="19"/>
-                      <w:szCs w:val="19"/>
-                    </w:rPr>
-                  </w:pPr>
-                  <w:r>
-                    <w:rPr>
-                      <w:sz w:val="19"/>
-                      <w:szCs w:val="19"/>
-                    </w:rPr>
-                    <w:t xml:space="preserve">Signal </w:t>
-                  </w:r>
-                  <w:r>
-                    <w:rPr>
-                      <w:sz w:val="19"/>
-                      <w:szCs w:val="19"/>
-                    </w:rPr>
-                    <w:t>s</w:t>
-                  </w:r>
-                  <w:r>
-                    <w:rPr>
-                      <w:sz w:val="19"/>
-                      <w:szCs w:val="19"/>
-                    </w:rPr>
-                    <w:t>tatus monitoring</w:t>
-                  </w:r>
-                </w:p>
-              </w:txbxContent>
-            </v:textbox>
-          </v:roundrect>
-        </w:pict>
-      </w:r>
-      <w:r>
-        <w:rPr>
-          <w:noProof/>
-          <w:lang w:eastAsia="pt-BR"/>
-        </w:rPr>
-        <w:pict>
-          <v:shape id="Conexão recta unidireccional 4" o:spid="_x0000_s1041" type="#_x0000_t32" style="position:absolute;margin-left:270.35pt;margin-top:127.15pt;width:0;height:16.9pt;flip:y;z-index:251680768;visibility:visible;mso-width-relative:margin;mso-height-relative:margin" o:gfxdata="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" strokecolor="black [3200]" strokeweight="2pt">
-            <v:stroke endarrow="open"/>
-            <v:shadow on="t" color="black" opacity="24903f" origin=",.5" offset="0,.55556mm"/>
-          </v:shape>
         </w:pict>
       </w:r>
       <w:r>
@@ -395,8 +248,16 @@
                 <w:p>
                   <w:pPr>
                     <w:jc w:val="center"/>
+                    <w:rPr>
+                      <w:sz w:val="24"/>
+                      <w:szCs w:val="24"/>
+                    </w:rPr>
                   </w:pPr>
                   <w:r>
+                    <w:rPr>
+                      <w:sz w:val="24"/>
+                      <w:szCs w:val="24"/>
+                    </w:rPr>
                     <w:t>Classifier</w:t>
                   </w:r>
                 </w:p>
@@ -427,37 +288,6 @@
             <v:stroke endarrow="open"/>
             <v:shadow on="t" color="black" opacity="24903f" origin=",.5" offset="0,.55556mm"/>
           </v:shape>
-        </w:pict>
-      </w:r>
-      <w:r>
-        <w:rPr>
-          <w:noProof/>
-          <w:lang w:eastAsia="pt-BR"/>
-        </w:rPr>
-        <w:pict>
-          <v:roundrect id="Rectângulo arredondado 2" o:spid="_x0000_s1034" style="position:absolute;margin-left:240.75pt;margin-top:29.45pt;width:68.2pt;height:41.9pt;z-index:251661312;visibility:visible;mso-width-relative:margin;mso-height-relative:margin;v-text-anchor:middle" arcsize="10923f" o:gfxdata="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" fillcolor="white [3201]" strokecolor="black [3200]" strokeweight="2pt">
-            <v:textbox>
-              <w:txbxContent>
-                <w:p>
-                  <w:pPr>
-                    <w:spacing w:after="0"/>
-                    <w:jc w:val="center"/>
-                    <w:rPr>
-                      <w:sz w:val="20"/>
-                      <w:szCs w:val="20"/>
-                    </w:rPr>
-                  </w:pPr>
-                  <w:r>
-                    <w:rPr>
-                      <w:sz w:val="20"/>
-                      <w:szCs w:val="20"/>
-                    </w:rPr>
-                    <w:t>Verification WS</w:t>
-                  </w:r>
-                </w:p>
-              </w:txbxContent>
-            </v:textbox>
-          </v:roundrect>
         </w:pict>
       </w:r>
       <w:r>
@@ -485,12 +315,22 @@
                   <w:pPr>
                     <w:spacing w:after="0"/>
                     <w:jc w:val="center"/>
+                    <w:rPr>
+                      <w:sz w:val="24"/>
+                      <w:szCs w:val="24"/>
+                    </w:rPr>
                   </w:pPr>
                   <w:r>
+                    <w:rPr>
+                      <w:sz w:val="24"/>
+                      <w:szCs w:val="24"/>
+                    </w:rPr>
                     <w:t>WS</w:t>
                   </w:r>
                   <w:r>
                     <w:rPr>
+                      <w:sz w:val="24"/>
+                      <w:szCs w:val="24"/>
                       <w:vertAlign w:val="subscript"/>
                     </w:rPr>
                     <w:t>N</w:t>
@@ -514,12 +354,22 @@
                   <w:pPr>
                     <w:spacing w:after="0"/>
                     <w:jc w:val="center"/>
+                    <w:rPr>
+                      <w:sz w:val="24"/>
+                      <w:szCs w:val="24"/>
+                    </w:rPr>
                   </w:pPr>
                   <w:r>
+                    <w:rPr>
+                      <w:sz w:val="24"/>
+                      <w:szCs w:val="24"/>
+                    </w:rPr>
                     <w:t>WS</w:t>
                   </w:r>
                   <w:r>
                     <w:rPr>
+                      <w:sz w:val="24"/>
+                      <w:szCs w:val="24"/>
                       <w:vertAlign w:val="subscript"/>
                     </w:rPr>
                     <w:t>1</w:t>
@@ -543,15 +393,229 @@
         </w:pict>
       </w:r>
     </w:p>
+    <w:p>
+      <w:r>
+        <w:rPr>
+          <w:noProof/>
+          <w:lang w:eastAsia="pt-BR"/>
+        </w:rPr>
+        <w:pict>
+          <v:roundrect id="Rectângulo arredondado 18" o:spid="_x0000_s1027" style="position:absolute;margin-left:352.35pt;margin-top:4.05pt;width:82.7pt;height:41.9pt;z-index:251695104;visibility:visible;mso-width-relative:margin;mso-height-relative:margin;v-text-anchor:middle" arcsize="10923f" o:gfxdata="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" fillcolor="white [3201]" strokecolor="black [3200]" strokeweight="2pt">
+            <v:textbox>
+              <w:txbxContent>
+                <w:p>
+                  <w:pPr>
+                    <w:spacing w:after="0"/>
+                    <w:jc w:val="center"/>
+                    <w:rPr>
+                      <w:sz w:val="24"/>
+                      <w:szCs w:val="24"/>
+                    </w:rPr>
+                  </w:pPr>
+                  <w:r>
+                    <w:rPr>
+                      <w:sz w:val="24"/>
+                      <w:szCs w:val="24"/>
+                    </w:rPr>
+                    <w:t xml:space="preserve">Final </w:t>
+                  </w:r>
+                  <w:r>
+                    <w:rPr>
+                      <w:sz w:val="24"/>
+                      <w:szCs w:val="24"/>
+                    </w:rPr>
+                    <w:t>t</w:t>
+                  </w:r>
+                  <w:r>
+                    <w:rPr>
+                      <w:sz w:val="24"/>
+                      <w:szCs w:val="24"/>
+                    </w:rPr>
+                    <w:t xml:space="preserve">ested </w:t>
+                  </w:r>
+                  <w:r>
+                    <w:rPr>
+                      <w:sz w:val="24"/>
+                      <w:szCs w:val="24"/>
+                    </w:rPr>
+                    <w:t>p</w:t>
+                  </w:r>
+                  <w:r>
+                    <w:rPr>
+                      <w:sz w:val="24"/>
+                      <w:szCs w:val="24"/>
+                    </w:rPr>
+                    <w:t>roduct</w:t>
+                  </w:r>
+                </w:p>
+              </w:txbxContent>
+            </v:textbox>
+          </v:roundrect>
+        </w:pict>
+      </w:r>
+      <w:r>
+        <w:rPr>
+          <w:noProof/>
+          <w:lang w:eastAsia="pt-BR"/>
+        </w:rPr>
+        <w:pict>
+          <v:shape id="Conexão recta unidireccional 39" o:spid="_x0000_s1046" type="#_x0000_t32" style="position:absolute;margin-left:320.75pt;margin-top:24.85pt;width:28.7pt;height:0;z-index:251722752;visibility:visible;mso-width-relative:margin;mso-height-relative:margin" o:gfxdata="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" strokecolor="black [3200]" strokeweight="2pt">
+            <v:stroke endarrow="open"/>
+            <v:shadow on="t" color="black" opacity="24903f" origin=",.5" offset="0,.55556mm"/>
+          </v:shape>
+        </w:pict>
+      </w:r>
+      <w:r>
+        <w:rPr>
+          <w:noProof/>
+          <w:lang w:eastAsia="pt-BR"/>
+        </w:rPr>
+        <w:pict>
+          <v:roundrect id="Rectângulo arredondado 2" o:spid="_x0000_s1034" style="position:absolute;margin-left:240.75pt;margin-top:4pt;width:76.1pt;height:41.9pt;z-index:251661312;visibility:visible;mso-width-relative:margin;mso-height-relative:margin;v-text-anchor:middle" arcsize="10923f" o:gfxdata="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" fillcolor="white [3201]" strokecolor="black [3200]" strokeweight="2pt">
+            <v:textbox>
+              <w:txbxContent>
+                <w:p>
+                  <w:pPr>
+                    <w:spacing w:after="0"/>
+                    <w:jc w:val="center"/>
+                    <w:rPr>
+                      <w:sz w:val="24"/>
+                      <w:szCs w:val="24"/>
+                    </w:rPr>
+                  </w:pPr>
+                  <w:r>
+                    <w:rPr>
+                      <w:sz w:val="24"/>
+                      <w:szCs w:val="24"/>
+                    </w:rPr>
+                    <w:t>Verification WS</w:t>
+                  </w:r>
+                </w:p>
+              </w:txbxContent>
+            </v:textbox>
+          </v:roundrect>
+        </w:pict>
+      </w:r>
+    </w:p>
     <w:p/>
-    <w:p/>
-    <w:p/>
+    <w:p>
+      <w:r>
+        <w:rPr>
+          <w:noProof/>
+          <w:lang w:eastAsia="pt-BR"/>
+        </w:rPr>
+        <w:pict>
+          <v:rect id="Rectângulo 26" o:spid="_x0000_s1043" style="position:absolute;margin-left:200.25pt;margin-top:8.9pt;width:147.75pt;height:118.35pt;z-index:251703296;visibility:visible;mso-width-relative:margin;mso-height-relative:margin;v-text-anchor:middle" o:gfxdata="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" filled="f" strokecolor="black [3200]" strokeweight="1pt">
+            <v:stroke dashstyle="3 1"/>
+          </v:rect>
+        </w:pict>
+      </w:r>
+    </w:p>
     <w:p>
       <w:pPr>
         <w:tabs>
           <w:tab w:val="left" w:pos="9729"/>
         </w:tabs>
       </w:pPr>
+      <w:r>
+        <w:rPr>
+          <w:noProof/>
+        </w:rPr>
+        <w:pict>
+          <v:shape id="_x0000_s1028" type="#_x0000_t202" style="position:absolute;margin-left:187.9pt;margin-top:98.5pt;width:171.95pt;height:24.4pt;z-index:251716608;visibility:visible;mso-width-relative:margin;mso-height-relative:margin" o:gfxdata="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" filled="f" stroked="f">
+            <v:textbox>
+              <w:txbxContent>
+                <w:p>
+                  <w:pPr>
+                    <w:jc w:val="center"/>
+                    <w:rPr>
+                      <w:b/>
+                      <w:sz w:val="28"/>
+                      <w:szCs w:val="28"/>
+                      <w:lang w:val="en-US"/>
+                    </w:rPr>
+                  </w:pPr>
+                  <w:r>
+                    <w:rPr>
+                      <w:b/>
+                      <w:sz w:val="28"/>
+                      <w:szCs w:val="28"/>
+                      <w:lang w:val="en-US"/>
+                    </w:rPr>
+                    <w:t>Proposed M</w:t>
+                  </w:r>
+                  <w:r>
+                    <w:rPr>
+                      <w:b/>
+                      <w:sz w:val="28"/>
+                      <w:szCs w:val="28"/>
+                      <w:lang w:val="en-US"/>
+                    </w:rPr>
+                    <w:t>ethodology</w:t>
+                  </w:r>
+                </w:p>
+              </w:txbxContent>
+            </v:textbox>
+          </v:shape>
+        </w:pict>
+      </w:r>
+      <w:r>
+        <w:rPr>
+          <w:noProof/>
+          <w:lang w:eastAsia="pt-BR"/>
+        </w:rPr>
+        <w:pict>
+          <v:roundrect id="Rectângulo arredondado 6" o:spid="_x0000_s1032" style="position:absolute;margin-left:213.35pt;margin-top:45.35pt;width:123.95pt;height:48.95pt;z-index:251664384;visibility:visible;mso-width-relative:margin;mso-height-relative:margin" arcsize=".5" o:gfxdata="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" fillcolor="white [3201]" strokecolor="black [3200]" strokeweight="2pt">
+            <v:textbox>
+              <w:txbxContent>
+                <w:p>
+                  <w:pPr>
+                    <w:spacing w:after="0" w:line="240" w:lineRule="auto"/>
+                    <w:jc w:val="center"/>
+                    <w:rPr>
+                      <w:sz w:val="24"/>
+                      <w:szCs w:val="24"/>
+                    </w:rPr>
+                  </w:pPr>
+                  <w:r>
+                    <w:rPr>
+                      <w:sz w:val="24"/>
+                      <w:szCs w:val="24"/>
+                    </w:rPr>
+                    <w:t xml:space="preserve">Signal </w:t>
+                  </w:r>
+                  <w:r>
+                    <w:rPr>
+                      <w:sz w:val="24"/>
+                      <w:szCs w:val="24"/>
+                    </w:rPr>
+                    <w:t>s</w:t>
+                  </w:r>
+                  <w:r>
+                    <w:rPr>
+                      <w:sz w:val="24"/>
+                      <w:szCs w:val="24"/>
+                    </w:rPr>
+                    <w:t>tatus monitoring</w:t>
+                  </w:r>
+                </w:p>
+              </w:txbxContent>
+            </v:textbox>
+          </v:roundrect>
+        </w:pict>
+      </w:r>
+      <w:r>
+        <w:rPr>
+          <w:noProof/>
+          <w:lang w:eastAsia="pt-BR"/>
+        </w:rPr>
+        <w:pict>
+          <v:shape id="Conexão recta unidireccional 4" o:spid="_x0000_s1041" type="#_x0000_t32" style="position:absolute;margin-left:271.65pt;margin-top:25.4pt;width:0;height:16.9pt;flip:y;z-index:251680768;visibility:visible;mso-width-relative:margin;mso-height-relative:margin" o:gfxdata="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" strokecolor="black [3200]" strokeweight="2pt">
+            <v:stroke endarrow="open"/>
+            <v:shadow on="t" color="black" opacity="24903f" origin=",.5" offset="0,.55556mm"/>
+          </v:shape>
+        </w:pict>
+      </w:r>
       <w:r>
         <w:tab/>
       </w:r>
@@ -1299,7 +1363,7 @@
 </file>
 
 <file path=customXml/itemProps1.xml><?xml version="1.0" encoding="utf-8"?>
-<ds:datastoreItem xmlns:ds="http://schemas.openxmlformats.org/officeDocument/2006/customXml" ds:itemID="{EB368F9A-876F-4BDC-8867-86A0A739EF36}">
+<ds:datastoreItem xmlns:ds="http://schemas.openxmlformats.org/officeDocument/2006/customXml" ds:itemID="{22982F5F-7280-4E6B-967F-0D1E9EA373D4}">
   <ds:schemaRefs>
     <ds:schemaRef ds:uri="http://schemas.openxmlformats.org/officeDocument/2006/bibliography"/>
   </ds:schemaRefs>

</xml_diff>